<commit_message>
almost done with yelp
</commit_message>
<xml_diff>
--- a/Proposal_Demirjian_Chaghig.docx
+++ b/Proposal_Demirjian_Chaghig.docx
@@ -5,86 +5,153 @@
     <w:p>
       <w:pPr>
         <w:spacing w:line="240" w:lineRule="auto"/>
-      </w:pPr>
-    </w:p>
-    <w:p>
-      <w:pPr>
-        <w:spacing w:line="240" w:lineRule="auto"/>
-      </w:pPr>
-      <w:r>
-        <w:t xml:space="preserve">For my </w:t>
-      </w:r>
-      <w:r>
+        <w:rPr>
+          <w:rFonts w:ascii="Cambria" w:hAnsi="Cambria"/>
+        </w:rPr>
+      </w:pPr>
+      <w:bookmarkStart w:id="0" w:name="_GoBack"/>
+      <w:r>
+        <w:rPr>
+          <w:rFonts w:ascii="Cambria" w:hAnsi="Cambria"/>
+        </w:rPr>
+        <w:t>F</w:t>
+      </w:r>
+      <w:r>
+        <w:rPr>
+          <w:rFonts w:ascii="Cambria" w:hAnsi="Cambria"/>
+        </w:rPr>
+        <w:t xml:space="preserve">or my </w:t>
+      </w:r>
+      <w:r>
+        <w:rPr>
+          <w:rFonts w:ascii="Cambria" w:hAnsi="Cambria"/>
+        </w:rPr>
         <w:t>final</w:t>
       </w:r>
       <w:r>
+        <w:rPr>
+          <w:rFonts w:ascii="Cambria" w:hAnsi="Cambria"/>
+        </w:rPr>
         <w:t xml:space="preserve"> pr</w:t>
       </w:r>
       <w:r>
+        <w:rPr>
+          <w:rFonts w:ascii="Cambria" w:hAnsi="Cambria"/>
+        </w:rPr>
         <w:t xml:space="preserve">oject – I am planning on developing a tool that allows a user to input the name of a company </w:t>
       </w:r>
       <w:r>
+        <w:rPr>
+          <w:rFonts w:ascii="Cambria" w:hAnsi="Cambria"/>
+        </w:rPr>
         <w:t>they</w:t>
       </w:r>
       <w:r>
+        <w:rPr>
+          <w:rFonts w:ascii="Cambria" w:hAnsi="Cambria"/>
+        </w:rPr>
         <w:t xml:space="preserve"> hope to explore and a location in which they hope to do so. My program will scrape LinkedIn to find </w:t>
       </w:r>
       <w:r>
+        <w:rPr>
+          <w:rFonts w:ascii="Cambria" w:hAnsi="Cambria"/>
+        </w:rPr>
         <w:t>the employees that work for that company in the specified location using the advance filter options. After doing so, program will create a dictionary of universities that the employees of these companies graduated from. The value</w:t>
       </w:r>
       <w:r>
+        <w:rPr>
+          <w:rFonts w:ascii="Cambria" w:hAnsi="Cambria"/>
+        </w:rPr>
         <w:t xml:space="preserve"> corresponding to </w:t>
       </w:r>
       <w:r>
+        <w:rPr>
+          <w:rFonts w:ascii="Cambria" w:hAnsi="Cambria"/>
+        </w:rPr>
         <w:t xml:space="preserve">each university (key) will be the total number of employees that come from that university who are currently working for that company. </w:t>
       </w:r>
       <w:r>
+        <w:rPr>
+          <w:rFonts w:ascii="Cambria" w:hAnsi="Cambria"/>
+        </w:rPr>
         <w:t xml:space="preserve">The program will finally output the top 10 represented </w:t>
       </w:r>
       <w:r>
+        <w:rPr>
+          <w:rFonts w:ascii="Cambria" w:hAnsi="Cambria"/>
+        </w:rPr>
         <w:t xml:space="preserve">universities at that company. </w:t>
       </w:r>
       <w:r>
+        <w:rPr>
+          <w:rFonts w:ascii="Cambria" w:hAnsi="Cambria"/>
+        </w:rPr>
         <w:t xml:space="preserve">Additionally, my program will scrape </w:t>
       </w:r>
       <w:r>
+        <w:rPr>
+          <w:rFonts w:ascii="Cambria" w:hAnsi="Cambria"/>
+        </w:rPr>
         <w:t>a college ranking website (U.S. News Best College Rankings)</w:t>
       </w:r>
       <w:r>
+        <w:rPr>
+          <w:rFonts w:ascii="Cambria" w:hAnsi="Cambria"/>
+        </w:rPr>
         <w:t xml:space="preserve"> to extract</w:t>
       </w:r>
       <w:r>
+        <w:rPr>
+          <w:rFonts w:ascii="Cambria" w:hAnsi="Cambria"/>
+        </w:rPr>
         <w:t xml:space="preserve"> and output</w:t>
       </w:r>
       <w:r>
+        <w:rPr>
+          <w:rFonts w:ascii="Cambria" w:hAnsi="Cambria"/>
+        </w:rPr>
         <w:t xml:space="preserve"> the ratings of those top 10 universities in the united states. My main stat source will be LinkedIn</w:t>
       </w:r>
       <w:r>
+        <w:rPr>
+          <w:rFonts w:ascii="Cambria" w:hAnsi="Cambria"/>
+        </w:rPr>
         <w:t xml:space="preserve">: </w:t>
       </w:r>
       <w:hyperlink r:id="rId7" w:history="1">
         <w:r>
           <w:rPr>
             <w:rStyle w:val="Hyperlink"/>
+            <w:rFonts w:ascii="Cambria" w:hAnsi="Cambria"/>
           </w:rPr>
           <w:t>https://www.linkedin.com</w:t>
         </w:r>
       </w:hyperlink>
       <w:r>
+        <w:rPr>
+          <w:rFonts w:ascii="Cambria" w:hAnsi="Cambria"/>
+        </w:rPr>
         <w:t xml:space="preserve"> and U.S. News Best College Rankings </w:t>
       </w:r>
       <w:hyperlink r:id="rId8" w:history="1">
         <w:r>
           <w:rPr>
             <w:rStyle w:val="Hyperlink"/>
+            <w:rFonts w:ascii="Cambria" w:hAnsi="Cambria"/>
           </w:rPr>
           <w:t>https://www.usnews.com/best-colleges/rankings/national-universities</w:t>
         </w:r>
       </w:hyperlink>
       <w:r>
+        <w:rPr>
+          <w:rFonts w:ascii="Cambria" w:hAnsi="Cambria"/>
+        </w:rPr>
         <w:t xml:space="preserve">. </w:t>
       </w:r>
       <w:r>
+        <w:rPr>
+          <w:rFonts w:ascii="Cambria" w:hAnsi="Cambria"/>
+        </w:rPr>
         <w:t xml:space="preserve">Here are my data challenge score components: </w:t>
       </w:r>
     </w:p>
@@ -96,38 +163,63 @@
           <w:numId w:val="2"/>
         </w:numPr>
         <w:spacing w:line="240" w:lineRule="auto"/>
-      </w:pPr>
-      <w:r>
+        <w:rPr>
+          <w:rFonts w:ascii="Cambria" w:hAnsi="Cambria"/>
+        </w:rPr>
+      </w:pPr>
+      <w:r>
+        <w:rPr>
+          <w:rFonts w:ascii="Cambria" w:hAnsi="Cambria"/>
+        </w:rPr>
         <w:t xml:space="preserve">Web </w:t>
       </w:r>
       <w:proofErr w:type="spellStart"/>
       <w:r>
+        <w:rPr>
+          <w:rFonts w:ascii="Cambria" w:hAnsi="Cambria"/>
+        </w:rPr>
         <w:t>API</w:t>
       </w:r>
       <w:r>
+        <w:rPr>
+          <w:rFonts w:ascii="Cambria" w:hAnsi="Cambria"/>
+        </w:rPr>
         <w:t>you</w:t>
       </w:r>
       <w:proofErr w:type="spellEnd"/>
       <w:r>
+        <w:rPr>
+          <w:rFonts w:ascii="Cambria" w:hAnsi="Cambria"/>
+        </w:rPr>
         <w:t xml:space="preserve"> haven’t used before</w:t>
       </w:r>
       <w:r>
+        <w:rPr>
+          <w:rFonts w:ascii="Cambria" w:hAnsi="Cambria"/>
+        </w:rPr>
         <w:t xml:space="preserve"> that requires OAuth</w:t>
       </w:r>
       <w:r>
-        <w:t xml:space="preserve"> (6 points)</w:t>
-      </w:r>
-      <w:r>
-        <w:t xml:space="preserve">: </w:t>
-      </w:r>
-      <w:r>
+        <w:rPr>
+          <w:rFonts w:ascii="Cambria" w:hAnsi="Cambria"/>
+        </w:rPr>
+        <w:t xml:space="preserve"> (6 points): </w:t>
+      </w:r>
+      <w:r>
+        <w:rPr>
+          <w:rFonts w:ascii="Cambria" w:hAnsi="Cambria"/>
+        </w:rPr>
         <w:t>LinkedIn</w:t>
       </w:r>
       <w:r>
+        <w:rPr>
+          <w:rFonts w:ascii="Cambria" w:hAnsi="Cambria"/>
+        </w:rPr>
         <w:t xml:space="preserve"> </w:t>
       </w:r>
       <w:r>
         <w:rPr>
+          <w:rFonts w:ascii="Cambria" w:hAnsi="Cambria"/>
           <w:b/>
           <w:i/>
         </w:rPr>
@@ -142,12 +234,19 @@
           <w:numId w:val="2"/>
         </w:numPr>
         <w:spacing w:line="240" w:lineRule="auto"/>
-      </w:pPr>
-      <w:r>
+        <w:rPr>
+          <w:rFonts w:ascii="Cambria" w:hAnsi="Cambria"/>
+        </w:rPr>
+      </w:pPr>
+      <w:r>
+        <w:rPr>
+          <w:rFonts w:ascii="Cambria" w:hAnsi="Cambria"/>
+        </w:rPr>
         <w:t xml:space="preserve">Scrape a new single page: U.S. News Best College Rankings </w:t>
       </w:r>
       <w:r>
         <w:rPr>
+          <w:rFonts w:ascii="Cambria" w:hAnsi="Cambria"/>
           <w:b/>
           <w:i/>
         </w:rPr>
@@ -155,6 +254,7 @@
       </w:r>
       <w:r>
         <w:rPr>
+          <w:rFonts w:ascii="Cambria" w:hAnsi="Cambria"/>
           <w:b/>
           <w:i/>
         </w:rPr>
@@ -169,12 +269,19 @@
           <w:numId w:val="2"/>
         </w:numPr>
         <w:spacing w:line="240" w:lineRule="auto"/>
-      </w:pPr>
-      <w:r>
+        <w:rPr>
+          <w:rFonts w:ascii="Cambria" w:hAnsi="Cambria"/>
+        </w:rPr>
+      </w:pPr>
+      <w:r>
+        <w:rPr>
+          <w:rFonts w:ascii="Cambria" w:hAnsi="Cambria"/>
+        </w:rPr>
         <w:t xml:space="preserve">Total score: </w:t>
       </w:r>
       <w:r>
         <w:rPr>
+          <w:rFonts w:ascii="Cambria" w:hAnsi="Cambria"/>
           <w:b/>
           <w:i/>
         </w:rPr>
@@ -184,53 +291,88 @@
     <w:p>
       <w:pPr>
         <w:spacing w:line="240" w:lineRule="auto"/>
-      </w:pPr>
-      <w:r>
-        <w:t>This project will allow me to scrape at least 100 records that have 5 corresponding fields</w:t>
-      </w:r>
-      <w:bookmarkStart w:id="0" w:name="_GoBack"/>
-      <w:bookmarkEnd w:id="0"/>
-      <w:r>
-        <w:t xml:space="preserve">. </w:t>
-      </w:r>
-      <w:r>
+        <w:rPr>
+          <w:rFonts w:ascii="Cambria" w:hAnsi="Cambria"/>
+        </w:rPr>
+      </w:pPr>
+      <w:r>
+        <w:rPr>
+          <w:rFonts w:ascii="Cambria" w:hAnsi="Cambria"/>
+        </w:rPr>
+        <w:t xml:space="preserve">This project will allow me to scrape at least 100 records that have 5 corresponding fields. </w:t>
+      </w:r>
+      <w:r>
+        <w:rPr>
+          <w:rFonts w:ascii="Cambria" w:hAnsi="Cambria"/>
+        </w:rPr>
         <w:t xml:space="preserve">My presentation will include an interactive prompt that allows a user to look up a company and then choose a presentation option for the top 10 schools represented at the company whether that is a pie chart or a bar or a map graphic. </w:t>
       </w:r>
       <w:r>
+        <w:rPr>
+          <w:rFonts w:ascii="Cambria" w:hAnsi="Cambria"/>
+        </w:rPr>
         <w:t xml:space="preserve">Additionally, a user will be allowed to select one of the schools to display their rankings </w:t>
       </w:r>
       <w:r>
+        <w:rPr>
+          <w:rFonts w:ascii="Cambria" w:hAnsi="Cambria"/>
+        </w:rPr>
         <w:t xml:space="preserve">in addition to having a graphic that compares the ratings of the top 10 represented schools. </w:t>
       </w:r>
       <w:r>
+        <w:rPr>
+          <w:rFonts w:ascii="Cambria" w:hAnsi="Cambria"/>
+        </w:rPr>
         <w:t xml:space="preserve"> </w:t>
       </w:r>
     </w:p>
     <w:p>
       <w:pPr>
         <w:spacing w:line="240" w:lineRule="auto"/>
-      </w:pPr>
-      <w:r>
+        <w:rPr>
+          <w:rFonts w:ascii="Cambria" w:hAnsi="Cambria"/>
+        </w:rPr>
+      </w:pPr>
+      <w:r>
+        <w:rPr>
+          <w:rFonts w:ascii="Cambria" w:hAnsi="Cambria"/>
+        </w:rPr>
         <w:t xml:space="preserve">The data presentation tools are the interactive command prompt that allows the user to choose a type of graph </w:t>
       </w:r>
       <w:r>
+        <w:rPr>
+          <w:rFonts w:ascii="Cambria" w:hAnsi="Cambria"/>
+        </w:rPr>
         <w:t xml:space="preserve">they want to have displayed – weather that’s a bar graph, or a pie chart or a map graphic. I will be using </w:t>
       </w:r>
       <w:proofErr w:type="spellStart"/>
       <w:r>
+        <w:rPr>
+          <w:rFonts w:ascii="Cambria" w:hAnsi="Cambria"/>
+        </w:rPr>
         <w:t>plotly</w:t>
       </w:r>
       <w:proofErr w:type="spellEnd"/>
       <w:r>
+        <w:rPr>
+          <w:rFonts w:ascii="Cambria" w:hAnsi="Cambria"/>
+        </w:rPr>
         <w:t xml:space="preserve"> graphics in addition to</w:t>
       </w:r>
       <w:r>
+        <w:rPr>
+          <w:rFonts w:ascii="Cambria" w:hAnsi="Cambria"/>
+        </w:rPr>
         <w:t xml:space="preserve"> the Flask app to allow the user to choose data visualization options and display those in HTML tables. </w:t>
       </w:r>
     </w:p>
+    <w:bookmarkEnd w:id="0"/>
     <w:p>
       <w:pPr>
         <w:spacing w:line="240" w:lineRule="auto"/>
+        <w:rPr>
+          <w:rFonts w:ascii="Cambria" w:hAnsi="Cambria"/>
+        </w:rPr>
       </w:pPr>
     </w:p>
     <w:sectPr>
@@ -326,6 +468,119 @@
 <file path=word/numbering.xml><?xml version="1.0" encoding="utf-8"?>
 <w:numbering xmlns:wpc="http://schemas.microsoft.com/office/word/2010/wordprocessingCanvas" xmlns:cx="http://schemas.microsoft.com/office/drawing/2014/chartex" xmlns:cx1="http://schemas.microsoft.com/office/drawing/2015/9/8/chartex" xmlns:cx2="http://schemas.microsoft.com/office/drawing/2015/10/21/chartex" xmlns:cx3="http://schemas.microsoft.com/office/drawing/2016/5/9/chartex" xmlns:cx4="http://schemas.microsoft.com/office/drawing/2016/5/10/chartex" xmlns:cx5="http://schemas.microsoft.com/office/drawing/2016/5/11/chartex" xmlns:cx6="http://schemas.microsoft.com/office/drawing/2016/5/12/chartex" xmlns:cx7="http://schemas.microsoft.com/office/drawing/2016/5/13/chartex" xmlns:cx8="http://schemas.microsoft.com/office/drawing/2016/5/14/chartex" xmlns:mc="http://schemas.openxmlformats.org/markup-compatibility/2006" xmlns:aink="http://schemas.microsoft.com/office/drawing/2016/ink" xmlns:am3d="http://schemas.microsoft.com/office/drawing/2017/model3d" xmlns:o="urn:schemas-microsoft-com:office:office" xmlns:r="http://schemas.openxmlformats.org/officeDocument/2006/relationships" xmlns:m="http://schemas.openxmlformats.org/officeDocument/2006/math" xmlns:v="urn:schemas-microsoft-com:vml" xmlns:wp14="http://schemas.microsoft.com/office/word/2010/wordprocessingDrawing" xmlns:wp="http://schemas.openxmlformats.org/drawingml/2006/wordprocessingDrawing" xmlns:w10="urn:schemas-microsoft-com:office:word" xmlns:w="http://schemas.openxmlformats.org/wordprocessingml/2006/main" xmlns:w14="http://schemas.microsoft.com/office/word/2010/wordml" xmlns:w15="http://schemas.microsoft.com/office/word/2012/wordml" xmlns:w16cid="http://schemas.microsoft.com/office/word/2016/wordml/cid" xmlns:w16se="http://schemas.microsoft.com/office/word/2015/wordml/symex" xmlns:wpg="http://schemas.microsoft.com/office/word/2010/wordprocessingGroup" xmlns:wpi="http://schemas.microsoft.com/office/word/2010/wordprocessingInk" xmlns:wne="http://schemas.microsoft.com/office/word/2006/wordml" xmlns:wps="http://schemas.microsoft.com/office/word/2010/wordprocessingShape" mc:Ignorable="w14 w15 w16se w16cid wp14">
   <w:abstractNum w:abstractNumId="0" w15:restartNumberingAfterBreak="0">
+    <w:nsid w:val="02745B5D"/>
+    <w:multiLevelType w:val="hybridMultilevel"/>
+    <w:tmpl w:val="7D2EA99A"/>
+    <w:lvl w:ilvl="0" w:tplc="04090001">
+      <w:start w:val="1"/>
+      <w:numFmt w:val="bullet"/>
+      <w:lvlText w:val=""/>
+      <w:lvlJc w:val="left"/>
+      <w:pPr>
+        <w:ind w:left="720" w:hanging="360"/>
+      </w:pPr>
+      <w:rPr>
+        <w:rFonts w:ascii="Symbol" w:hAnsi="Symbol" w:hint="default"/>
+      </w:rPr>
+    </w:lvl>
+    <w:lvl w:ilvl="1" w:tplc="04090003" w:tentative="1">
+      <w:start w:val="1"/>
+      <w:numFmt w:val="bullet"/>
+      <w:lvlText w:val="o"/>
+      <w:lvlJc w:val="left"/>
+      <w:pPr>
+        <w:ind w:left="1440" w:hanging="360"/>
+      </w:pPr>
+      <w:rPr>
+        <w:rFonts w:ascii="Courier New" w:hAnsi="Courier New" w:cs="Courier New" w:hint="default"/>
+      </w:rPr>
+    </w:lvl>
+    <w:lvl w:ilvl="2" w:tplc="04090005" w:tentative="1">
+      <w:start w:val="1"/>
+      <w:numFmt w:val="bullet"/>
+      <w:lvlText w:val=""/>
+      <w:lvlJc w:val="left"/>
+      <w:pPr>
+        <w:ind w:left="2160" w:hanging="360"/>
+      </w:pPr>
+      <w:rPr>
+        <w:rFonts w:ascii="Wingdings" w:hAnsi="Wingdings" w:hint="default"/>
+      </w:rPr>
+    </w:lvl>
+    <w:lvl w:ilvl="3" w:tplc="04090001" w:tentative="1">
+      <w:start w:val="1"/>
+      <w:numFmt w:val="bullet"/>
+      <w:lvlText w:val=""/>
+      <w:lvlJc w:val="left"/>
+      <w:pPr>
+        <w:ind w:left="2880" w:hanging="360"/>
+      </w:pPr>
+      <w:rPr>
+        <w:rFonts w:ascii="Symbol" w:hAnsi="Symbol" w:hint="default"/>
+      </w:rPr>
+    </w:lvl>
+    <w:lvl w:ilvl="4" w:tplc="04090003" w:tentative="1">
+      <w:start w:val="1"/>
+      <w:numFmt w:val="bullet"/>
+      <w:lvlText w:val="o"/>
+      <w:lvlJc w:val="left"/>
+      <w:pPr>
+        <w:ind w:left="3600" w:hanging="360"/>
+      </w:pPr>
+      <w:rPr>
+        <w:rFonts w:ascii="Courier New" w:hAnsi="Courier New" w:cs="Courier New" w:hint="default"/>
+      </w:rPr>
+    </w:lvl>
+    <w:lvl w:ilvl="5" w:tplc="04090005" w:tentative="1">
+      <w:start w:val="1"/>
+      <w:numFmt w:val="bullet"/>
+      <w:lvlText w:val=""/>
+      <w:lvlJc w:val="left"/>
+      <w:pPr>
+        <w:ind w:left="4320" w:hanging="360"/>
+      </w:pPr>
+      <w:rPr>
+        <w:rFonts w:ascii="Wingdings" w:hAnsi="Wingdings" w:hint="default"/>
+      </w:rPr>
+    </w:lvl>
+    <w:lvl w:ilvl="6" w:tplc="04090001" w:tentative="1">
+      <w:start w:val="1"/>
+      <w:numFmt w:val="bullet"/>
+      <w:lvlText w:val=""/>
+      <w:lvlJc w:val="left"/>
+      <w:pPr>
+        <w:ind w:left="5040" w:hanging="360"/>
+      </w:pPr>
+      <w:rPr>
+        <w:rFonts w:ascii="Symbol" w:hAnsi="Symbol" w:hint="default"/>
+      </w:rPr>
+    </w:lvl>
+    <w:lvl w:ilvl="7" w:tplc="04090003" w:tentative="1">
+      <w:start w:val="1"/>
+      <w:numFmt w:val="bullet"/>
+      <w:lvlText w:val="o"/>
+      <w:lvlJc w:val="left"/>
+      <w:pPr>
+        <w:ind w:left="5760" w:hanging="360"/>
+      </w:pPr>
+      <w:rPr>
+        <w:rFonts w:ascii="Courier New" w:hAnsi="Courier New" w:cs="Courier New" w:hint="default"/>
+      </w:rPr>
+    </w:lvl>
+    <w:lvl w:ilvl="8" w:tplc="04090005" w:tentative="1">
+      <w:start w:val="1"/>
+      <w:numFmt w:val="bullet"/>
+      <w:lvlText w:val=""/>
+      <w:lvlJc w:val="left"/>
+      <w:pPr>
+        <w:ind w:left="6480" w:hanging="360"/>
+      </w:pPr>
+      <w:rPr>
+        <w:rFonts w:ascii="Wingdings" w:hAnsi="Wingdings" w:hint="default"/>
+      </w:rPr>
+    </w:lvl>
+  </w:abstractNum>
+  <w:abstractNum w:abstractNumId="1" w15:restartNumberingAfterBreak="0">
     <w:nsid w:val="370F722E"/>
     <w:multiLevelType w:val="hybridMultilevel"/>
     <w:tmpl w:val="4AE6B972"/>
@@ -438,7 +693,7 @@
       </w:rPr>
     </w:lvl>
   </w:abstractNum>
-  <w:abstractNum w:abstractNumId="1" w15:restartNumberingAfterBreak="0">
+  <w:abstractNum w:abstractNumId="2" w15:restartNumberingAfterBreak="0">
     <w:nsid w:val="4BFA049E"/>
     <w:multiLevelType w:val="hybridMultilevel"/>
     <w:tmpl w:val="E30262C6"/>
@@ -550,11 +805,129 @@
       </w:rPr>
     </w:lvl>
   </w:abstractNum>
+  <w:abstractNum w:abstractNumId="3" w15:restartNumberingAfterBreak="0">
+    <w:nsid w:val="773455D7"/>
+    <w:multiLevelType w:val="hybridMultilevel"/>
+    <w:tmpl w:val="1D98B87C"/>
+    <w:lvl w:ilvl="0" w:tplc="1AB26556">
+      <w:numFmt w:val="bullet"/>
+      <w:lvlText w:val="-"/>
+      <w:lvlJc w:val="left"/>
+      <w:pPr>
+        <w:ind w:left="720" w:hanging="360"/>
+      </w:pPr>
+      <w:rPr>
+        <w:rFonts w:ascii="Calibri" w:eastAsiaTheme="minorHAnsi" w:hAnsi="Calibri" w:cs="Calibri" w:hint="default"/>
+      </w:rPr>
+    </w:lvl>
+    <w:lvl w:ilvl="1" w:tplc="04090003">
+      <w:start w:val="1"/>
+      <w:numFmt w:val="bullet"/>
+      <w:lvlText w:val="o"/>
+      <w:lvlJc w:val="left"/>
+      <w:pPr>
+        <w:ind w:left="1440" w:hanging="360"/>
+      </w:pPr>
+      <w:rPr>
+        <w:rFonts w:ascii="Courier New" w:hAnsi="Courier New" w:cs="Courier New" w:hint="default"/>
+      </w:rPr>
+    </w:lvl>
+    <w:lvl w:ilvl="2" w:tplc="04090005" w:tentative="1">
+      <w:start w:val="1"/>
+      <w:numFmt w:val="bullet"/>
+      <w:lvlText w:val=""/>
+      <w:lvlJc w:val="left"/>
+      <w:pPr>
+        <w:ind w:left="2160" w:hanging="360"/>
+      </w:pPr>
+      <w:rPr>
+        <w:rFonts w:ascii="Wingdings" w:hAnsi="Wingdings" w:hint="default"/>
+      </w:rPr>
+    </w:lvl>
+    <w:lvl w:ilvl="3" w:tplc="04090001" w:tentative="1">
+      <w:start w:val="1"/>
+      <w:numFmt w:val="bullet"/>
+      <w:lvlText w:val=""/>
+      <w:lvlJc w:val="left"/>
+      <w:pPr>
+        <w:ind w:left="2880" w:hanging="360"/>
+      </w:pPr>
+      <w:rPr>
+        <w:rFonts w:ascii="Symbol" w:hAnsi="Symbol" w:hint="default"/>
+      </w:rPr>
+    </w:lvl>
+    <w:lvl w:ilvl="4" w:tplc="04090003" w:tentative="1">
+      <w:start w:val="1"/>
+      <w:numFmt w:val="bullet"/>
+      <w:lvlText w:val="o"/>
+      <w:lvlJc w:val="left"/>
+      <w:pPr>
+        <w:ind w:left="3600" w:hanging="360"/>
+      </w:pPr>
+      <w:rPr>
+        <w:rFonts w:ascii="Courier New" w:hAnsi="Courier New" w:cs="Courier New" w:hint="default"/>
+      </w:rPr>
+    </w:lvl>
+    <w:lvl w:ilvl="5" w:tplc="04090005" w:tentative="1">
+      <w:start w:val="1"/>
+      <w:numFmt w:val="bullet"/>
+      <w:lvlText w:val=""/>
+      <w:lvlJc w:val="left"/>
+      <w:pPr>
+        <w:ind w:left="4320" w:hanging="360"/>
+      </w:pPr>
+      <w:rPr>
+        <w:rFonts w:ascii="Wingdings" w:hAnsi="Wingdings" w:hint="default"/>
+      </w:rPr>
+    </w:lvl>
+    <w:lvl w:ilvl="6" w:tplc="04090001" w:tentative="1">
+      <w:start w:val="1"/>
+      <w:numFmt w:val="bullet"/>
+      <w:lvlText w:val=""/>
+      <w:lvlJc w:val="left"/>
+      <w:pPr>
+        <w:ind w:left="5040" w:hanging="360"/>
+      </w:pPr>
+      <w:rPr>
+        <w:rFonts w:ascii="Symbol" w:hAnsi="Symbol" w:hint="default"/>
+      </w:rPr>
+    </w:lvl>
+    <w:lvl w:ilvl="7" w:tplc="04090003" w:tentative="1">
+      <w:start w:val="1"/>
+      <w:numFmt w:val="bullet"/>
+      <w:lvlText w:val="o"/>
+      <w:lvlJc w:val="left"/>
+      <w:pPr>
+        <w:ind w:left="5760" w:hanging="360"/>
+      </w:pPr>
+      <w:rPr>
+        <w:rFonts w:ascii="Courier New" w:hAnsi="Courier New" w:cs="Courier New" w:hint="default"/>
+      </w:rPr>
+    </w:lvl>
+    <w:lvl w:ilvl="8" w:tplc="04090005" w:tentative="1">
+      <w:start w:val="1"/>
+      <w:numFmt w:val="bullet"/>
+      <w:lvlText w:val=""/>
+      <w:lvlJc w:val="left"/>
+      <w:pPr>
+        <w:ind w:left="6480" w:hanging="360"/>
+      </w:pPr>
+      <w:rPr>
+        <w:rFonts w:ascii="Wingdings" w:hAnsi="Wingdings" w:hint="default"/>
+      </w:rPr>
+    </w:lvl>
+  </w:abstractNum>
   <w:num w:numId="1">
+    <w:abstractNumId w:val="2"/>
+  </w:num>
+  <w:num w:numId="2">
     <w:abstractNumId w:val="1"/>
   </w:num>
-  <w:num w:numId="2">
+  <w:num w:numId="3">
     <w:abstractNumId w:val="0"/>
+  </w:num>
+  <w:num w:numId="4">
+    <w:abstractNumId w:val="3"/>
   </w:num>
 </w:numbering>
 </file>

</xml_diff>